<commit_message>
Added a good ref for Dissertation
Added a good reference for dissertation and started writing more in there.
</commit_message>
<xml_diff>
--- a/individualProject/dissertation.docx
+++ b/individualProject/dissertation.docx
@@ -617,19 +617,65 @@
         <w:ind w:left="360"/>
         <w:rPr>
           <w:rFonts w:ascii="Times New Roman" w:eastAsia="Arimo Bold" w:hAnsi="Times New Roman" w:cs="Times New Roman"/>
-          <w:b/>
-          <w:color w:val="000000"/>
-          <w:szCs w:val="24"/>
-        </w:rPr>
-      </w:pPr>
-      <w:r>
-        <w:rPr>
-          <w:rFonts w:ascii="Times New Roman" w:eastAsia="Arimo Bold" w:hAnsi="Times New Roman" w:cs="Times New Roman"/>
-          <w:b/>
-          <w:color w:val="000000"/>
-          <w:szCs w:val="24"/>
-        </w:rPr>
-        <w:t>Define &amp; Reference</w:t>
+          <w:color w:val="000000"/>
+          <w:szCs w:val="24"/>
+        </w:rPr>
+      </w:pPr>
+      <w:r>
+        <w:rPr>
+          <w:rFonts w:ascii="Times New Roman" w:eastAsia="Arimo Bold" w:hAnsi="Times New Roman" w:cs="Times New Roman"/>
+          <w:color w:val="000000"/>
+          <w:szCs w:val="24"/>
+        </w:rPr>
+        <w:t>This project</w:t>
+      </w:r>
+      <w:r>
+        <w:rPr>
+          <w:rFonts w:ascii="Times New Roman" w:eastAsia="Arimo Bold" w:hAnsi="Times New Roman" w:cs="Times New Roman"/>
+          <w:color w:val="000000"/>
+          <w:szCs w:val="24"/>
+        </w:rPr>
+        <w:t xml:space="preserve"> will look at sentiment analysis and see if the sentiment of a television show </w:t>
+      </w:r>
+      <w:r>
+        <w:rPr>
+          <w:rFonts w:ascii="Times New Roman" w:eastAsia="Arimo Bold" w:hAnsi="Times New Roman" w:cs="Times New Roman"/>
+          <w:color w:val="000000"/>
+          <w:szCs w:val="24"/>
+        </w:rPr>
+        <w:t xml:space="preserve">can </w:t>
+      </w:r>
+      <w:r>
+        <w:rPr>
+          <w:rFonts w:ascii="Times New Roman" w:eastAsia="Arimo Bold" w:hAnsi="Times New Roman" w:cs="Times New Roman"/>
+          <w:color w:val="000000"/>
+          <w:szCs w:val="24"/>
+        </w:rPr>
+        <w:t xml:space="preserve">reflect </w:t>
+      </w:r>
+      <w:r>
+        <w:rPr>
+          <w:rFonts w:ascii="Times New Roman" w:eastAsia="Arimo Bold" w:hAnsi="Times New Roman" w:cs="Times New Roman"/>
+          <w:color w:val="000000"/>
+          <w:szCs w:val="24"/>
+        </w:rPr>
+        <w:t xml:space="preserve">with </w:t>
+      </w:r>
+      <w:r>
+        <w:rPr>
+          <w:rFonts w:ascii="Times New Roman" w:eastAsia="Arimo Bold" w:hAnsi="Times New Roman" w:cs="Times New Roman"/>
+          <w:color w:val="000000"/>
+          <w:szCs w:val="24"/>
+        </w:rPr>
+        <w:t xml:space="preserve">the reviewer ratings. </w:t>
+      </w:r>
+      <w:r>
+        <w:rPr>
+          <w:rFonts w:ascii="Times New Roman" w:eastAsia="Arimo Bold" w:hAnsi="Times New Roman" w:cs="Times New Roman"/>
+          <w:color w:val="000000"/>
+          <w:szCs w:val="24"/>
+        </w:rPr>
+        <w:t xml:space="preserve">This will involve some data analysis and manipulation to find out if there are any real correlations. </w:t>
       </w:r>
     </w:p>
     <w:p>
@@ -643,13 +689,63 @@
           <w:szCs w:val="24"/>
         </w:rPr>
       </w:pPr>
-      <w:r>
-        <w:rPr>
-          <w:rFonts w:ascii="Times New Roman" w:eastAsia="Arimo Bold" w:hAnsi="Times New Roman" w:cs="Times New Roman"/>
-          <w:color w:val="000000"/>
-          <w:szCs w:val="24"/>
-        </w:rPr>
-        <w:t xml:space="preserve">Sentiment analysis has been defined in multiple ways, opinion mining </w:t>
+    </w:p>
+    <w:p>
+      <w:pPr>
+        <w:pStyle w:val="ListParagraph"/>
+        <w:spacing w:before="240" w:after="240" w:line="360" w:lineRule="auto"/>
+        <w:ind w:left="360"/>
+        <w:rPr>
+          <w:rFonts w:ascii="Times New Roman" w:eastAsia="Arimo Bold" w:hAnsi="Times New Roman" w:cs="Times New Roman"/>
+          <w:b/>
+          <w:color w:val="000000"/>
+          <w:szCs w:val="24"/>
+        </w:rPr>
+      </w:pPr>
+      <w:r>
+        <w:rPr>
+          <w:rFonts w:ascii="Times New Roman" w:eastAsia="Arimo Bold" w:hAnsi="Times New Roman" w:cs="Times New Roman"/>
+          <w:b/>
+          <w:color w:val="000000"/>
+          <w:szCs w:val="24"/>
+        </w:rPr>
+        <w:t>Define &amp; Reference</w:t>
+      </w:r>
+    </w:p>
+    <w:p>
+      <w:pPr>
+        <w:pStyle w:val="ListParagraph"/>
+        <w:spacing w:before="240" w:after="240" w:line="360" w:lineRule="auto"/>
+        <w:ind w:left="360"/>
+        <w:rPr>
+          <w:rFonts w:ascii="Times New Roman" w:eastAsia="Arimo Bold" w:hAnsi="Times New Roman" w:cs="Times New Roman"/>
+          <w:color w:val="000000"/>
+          <w:szCs w:val="24"/>
+        </w:rPr>
+      </w:pPr>
+      <w:r>
+        <w:rPr>
+          <w:rFonts w:ascii="Times New Roman" w:eastAsia="Arimo Bold" w:hAnsi="Times New Roman" w:cs="Times New Roman"/>
+          <w:color w:val="000000"/>
+          <w:szCs w:val="24"/>
+        </w:rPr>
+        <w:t xml:space="preserve">Sentiment analysis has been defined </w:t>
+      </w:r>
+      <w:r>
+        <w:rPr>
+          <w:rFonts w:ascii="Times New Roman" w:eastAsia="Arimo Bold" w:hAnsi="Times New Roman" w:cs="Times New Roman"/>
+          <w:color w:val="000000"/>
+          <w:szCs w:val="24"/>
+        </w:rPr>
+        <w:t>as</w:t>
+      </w:r>
+      <w:r>
+        <w:rPr>
+          <w:rFonts w:ascii="Times New Roman" w:eastAsia="Arimo Bold" w:hAnsi="Times New Roman" w:cs="Times New Roman"/>
+          <w:color w:val="000000"/>
+          <w:szCs w:val="24"/>
+        </w:rPr>
+        <w:t xml:space="preserve">, opinion mining </w:t>
       </w:r>
       <w:sdt>
         <w:sdtPr>
@@ -702,16 +798,15 @@
           <w:color w:val="000000"/>
           <w:szCs w:val="24"/>
         </w:rPr>
-        <w:t xml:space="preserve">, </w:t>
-      </w:r>
-      <w:r>
-        <w:rPr>
-          <w:rFonts w:ascii="Times New Roman" w:eastAsia="Arimo Bold" w:hAnsi="Times New Roman" w:cs="Times New Roman"/>
-          <w:b/>
-          <w:color w:val="000000"/>
-          <w:szCs w:val="24"/>
-        </w:rPr>
-        <w:t>(Get more definitions)</w:t>
+        <w:t xml:space="preserve"> and sentiment analysis. </w:t>
+      </w:r>
+      <w:r>
+        <w:rPr>
+          <w:rFonts w:ascii="Times New Roman" w:eastAsia="Arimo Bold" w:hAnsi="Times New Roman" w:cs="Times New Roman"/>
+          <w:color w:val="000000"/>
+          <w:szCs w:val="24"/>
+        </w:rPr>
+        <w:t xml:space="preserve">Throughout this project I will refer to it as Sentiment Analysis. </w:t>
       </w:r>
     </w:p>
     <w:p>
@@ -720,40 +815,6 @@
         <w:spacing w:before="240" w:after="240" w:line="360" w:lineRule="auto"/>
         <w:ind w:left="360"/>
         <w:rPr>
-          <w:rFonts w:ascii="Times New Roman" w:eastAsia="Arimo Bold" w:hAnsi="Times New Roman" w:cs="Times New Roman"/>
-          <w:color w:val="000000"/>
-          <w:szCs w:val="24"/>
-        </w:rPr>
-      </w:pPr>
-    </w:p>
-    <w:p>
-      <w:pPr>
-        <w:pStyle w:val="ListParagraph"/>
-        <w:spacing w:before="240" w:after="240" w:line="360" w:lineRule="auto"/>
-        <w:ind w:left="360"/>
-        <w:rPr>
-          <w:rFonts w:ascii="Times New Roman" w:eastAsia="Arimo Bold" w:hAnsi="Times New Roman" w:cs="Times New Roman"/>
-          <w:b/>
-          <w:color w:val="000000"/>
-          <w:szCs w:val="24"/>
-        </w:rPr>
-      </w:pPr>
-      <w:r>
-        <w:rPr>
-          <w:rFonts w:ascii="Times New Roman" w:eastAsia="Arimo Bold" w:hAnsi="Times New Roman" w:cs="Times New Roman"/>
-          <w:b/>
-          <w:color w:val="000000"/>
-          <w:szCs w:val="24"/>
-        </w:rPr>
-        <w:t>(What does it do?)</w:t>
-      </w:r>
-    </w:p>
-    <w:p>
-      <w:pPr>
-        <w:pStyle w:val="ListParagraph"/>
-        <w:spacing w:before="240" w:after="240" w:line="360" w:lineRule="auto"/>
-        <w:ind w:left="360"/>
-        <w:rPr>
           <w:rFonts w:ascii="Times New Roman" w:hAnsi="Times New Roman"/>
           <w:szCs w:val="24"/>
         </w:rPr>
@@ -764,14 +825,123 @@
           <w:color w:val="000000"/>
           <w:szCs w:val="24"/>
         </w:rPr>
-        <w:t xml:space="preserve">Sentiment analysis includes, ‘brand monitoring,’ ‘buzz monitoring’ and ‘online anthropology,’ to ‘market influence analytics,’ ‘conversation mining’ and ‘online consumer intelligence’ </w:t>
+        <w:t xml:space="preserve">Sentiment analysis is used to look at the “decision-making process of people” </w:t>
+      </w:r>
+      <w:sdt>
+        <w:sdtPr>
+          <w:rPr>
+            <w:rFonts w:ascii="Times New Roman" w:eastAsia="Arimo Bold" w:hAnsi="Times New Roman" w:cs="Times New Roman"/>
+            <w:color w:val="000000"/>
+            <w:szCs w:val="24"/>
+          </w:rPr>
+          <w:id w:val="1215853431"/>
+          <w:citation/>
+        </w:sdtPr>
+        <w:sdtContent>
+          <w:r>
+            <w:rPr>
+              <w:rFonts w:ascii="Times New Roman" w:eastAsia="Arimo Bold" w:hAnsi="Times New Roman" w:cs="Times New Roman"/>
+              <w:color w:val="000000"/>
+              <w:szCs w:val="24"/>
+            </w:rPr>
+            <w:fldChar w:fldCharType="begin"/>
+          </w:r>
+          <w:r>
+            <w:rPr>
+              <w:rFonts w:ascii="Times New Roman" w:eastAsia="Arimo Bold" w:hAnsi="Times New Roman" w:cs="Times New Roman"/>
+              <w:color w:val="000000"/>
+              <w:szCs w:val="24"/>
+            </w:rPr>
+            <w:instrText xml:space="preserve"> CITATION Fel13 \l 2057 </w:instrText>
+          </w:r>
+          <w:r>
+            <w:rPr>
+              <w:rFonts w:ascii="Times New Roman" w:eastAsia="Arimo Bold" w:hAnsi="Times New Roman" w:cs="Times New Roman"/>
+              <w:color w:val="000000"/>
+              <w:szCs w:val="24"/>
+            </w:rPr>
+            <w:fldChar w:fldCharType="separate"/>
+          </w:r>
+          <w:r>
+            <w:rPr>
+              <w:rFonts w:ascii="Times New Roman" w:eastAsia="Arimo Bold" w:hAnsi="Times New Roman" w:cs="Times New Roman"/>
+              <w:noProof/>
+              <w:color w:val="000000"/>
+              <w:szCs w:val="24"/>
+            </w:rPr>
+            <w:t>(Feldman, 2013)</w:t>
+          </w:r>
+          <w:r>
+            <w:rPr>
+              <w:rFonts w:ascii="Times New Roman" w:eastAsia="Arimo Bold" w:hAnsi="Times New Roman" w:cs="Times New Roman"/>
+              <w:color w:val="000000"/>
+              <w:szCs w:val="24"/>
+            </w:rPr>
+            <w:fldChar w:fldCharType="end"/>
+          </w:r>
+        </w:sdtContent>
+      </w:sdt>
+      <w:r>
+        <w:rPr>
+          <w:rFonts w:ascii="Times New Roman" w:eastAsia="Arimo Bold" w:hAnsi="Times New Roman" w:cs="Times New Roman"/>
+          <w:color w:val="000000"/>
+          <w:szCs w:val="24"/>
+        </w:rPr>
+        <w:t xml:space="preserve"> so that we can better understand </w:t>
+      </w:r>
+      <w:r>
+        <w:rPr>
+          <w:rFonts w:ascii="Times New Roman" w:eastAsia="Arimo Bold" w:hAnsi="Times New Roman" w:cs="Times New Roman"/>
+          <w:color w:val="000000"/>
+          <w:szCs w:val="24"/>
+        </w:rPr>
+        <w:t>them</w:t>
+      </w:r>
+      <w:r>
+        <w:rPr>
+          <w:rFonts w:ascii="Times New Roman" w:eastAsia="Arimo Bold" w:hAnsi="Times New Roman" w:cs="Times New Roman"/>
+          <w:color w:val="000000"/>
+          <w:szCs w:val="24"/>
+        </w:rPr>
+        <w:t>.</w:t>
+      </w:r>
+      <w:r>
+        <w:rPr>
+          <w:rFonts w:ascii="Times New Roman" w:eastAsia="Arimo Bold" w:hAnsi="Times New Roman" w:cs="Times New Roman"/>
+          <w:color w:val="000000"/>
+          <w:szCs w:val="24"/>
+        </w:rPr>
+        <w:t xml:space="preserve"> </w:t>
+      </w:r>
+      <w:r>
+        <w:rPr>
+          <w:rFonts w:ascii="Times New Roman" w:eastAsia="Arimo Bold" w:hAnsi="Times New Roman" w:cs="Times New Roman"/>
+          <w:color w:val="000000"/>
+          <w:szCs w:val="24"/>
+        </w:rPr>
+        <w:t>Sentiment analysis</w:t>
+      </w:r>
+      <w:r>
+        <w:rPr>
+          <w:rFonts w:ascii="Times New Roman" w:eastAsia="Arimo Bold" w:hAnsi="Times New Roman" w:cs="Times New Roman"/>
+          <w:color w:val="000000"/>
+          <w:szCs w:val="24"/>
+        </w:rPr>
+        <w:t xml:space="preserve"> has also been used in many types of areas, referring to it as </w:t>
+      </w:r>
+      <w:r>
+        <w:rPr>
+          <w:rFonts w:ascii="Times New Roman" w:eastAsia="Arimo Bold" w:hAnsi="Times New Roman" w:cs="Times New Roman"/>
+          <w:color w:val="000000"/>
+          <w:szCs w:val="24"/>
+        </w:rPr>
+        <w:t xml:space="preserve">‘brand monitoring,’ ‘buzz monitoring’ and ‘online anthropology,’ to ‘market influence analytics,’ ‘conversation mining’ and ‘online consumer intelligence’ </w:t>
       </w:r>
       <w:sdt>
         <w:sdtPr>
           <w:id w:val="1589586166"/>
           <w:citation/>
         </w:sdtPr>
-        <w:sdtEndPr/>
         <w:sdtContent>
           <w:r>
             <w:rPr>
@@ -838,6 +1008,28 @@
         <w:spacing w:before="240" w:after="240" w:line="360" w:lineRule="auto"/>
         <w:ind w:left="360"/>
         <w:rPr>
+          <w:rFonts w:ascii="Times New Roman" w:eastAsia="Arimo Bold" w:hAnsi="Times New Roman" w:cs="Times New Roman"/>
+          <w:b/>
+          <w:color w:val="000000"/>
+          <w:szCs w:val="24"/>
+        </w:rPr>
+      </w:pPr>
+      <w:r>
+        <w:rPr>
+          <w:rFonts w:ascii="Times New Roman" w:eastAsia="Arimo Bold" w:hAnsi="Times New Roman" w:cs="Times New Roman"/>
+          <w:b/>
+          <w:color w:val="000000"/>
+          <w:szCs w:val="24"/>
+        </w:rPr>
+        <w:t>(What does it do?)</w:t>
+      </w:r>
+    </w:p>
+    <w:p>
+      <w:pPr>
+        <w:pStyle w:val="ListParagraph"/>
+        <w:spacing w:before="240" w:after="240" w:line="360" w:lineRule="auto"/>
+        <w:ind w:left="360"/>
+        <w:rPr>
           <w:rFonts w:ascii="Times New Roman" w:hAnsi="Times New Roman"/>
           <w:szCs w:val="24"/>
         </w:rPr>
@@ -855,7 +1047,6 @@
           <w:id w:val="-1435978768"/>
           <w:citation/>
         </w:sdtPr>
-        <w:sdtEndPr/>
         <w:sdtContent>
           <w:r>
             <w:rPr>
@@ -940,6 +1131,44 @@
     </w:p>
     <w:p>
       <w:pPr>
+        <w:pStyle w:val="ListParagraph"/>
+        <w:spacing w:before="240" w:after="240" w:line="360" w:lineRule="auto"/>
+        <w:ind w:left="360"/>
+        <w:rPr>
+          <w:rFonts w:ascii="Times New Roman" w:eastAsia="Arimo Bold" w:hAnsi="Times New Roman" w:cs="Times New Roman"/>
+          <w:color w:val="000000"/>
+          <w:szCs w:val="24"/>
+        </w:rPr>
+      </w:pPr>
+      <w:r>
+        <w:rPr>
+          <w:rFonts w:ascii="Times New Roman" w:eastAsia="Arimo Bold" w:hAnsi="Times New Roman" w:cs="Times New Roman"/>
+          <w:color w:val="000000"/>
+          <w:szCs w:val="24"/>
+        </w:rPr>
+        <w:t>Sentiment</w:t>
+      </w:r>
+      <w:r>
+        <w:rPr>
+          <w:rFonts w:ascii="Times New Roman" w:eastAsia="Arimo Bold" w:hAnsi="Times New Roman" w:cs="Times New Roman"/>
+          <w:color w:val="000000"/>
+          <w:szCs w:val="24"/>
+        </w:rPr>
+        <w:t xml:space="preserve"> analysis is way for companies to get up-to-date feedback about their product</w:t>
+      </w:r>
+      <w:r>
+        <w:rPr>
+          <w:rFonts w:ascii="Times New Roman" w:eastAsia="Arimo Bold" w:hAnsi="Times New Roman" w:cs="Times New Roman"/>
+          <w:color w:val="000000"/>
+          <w:szCs w:val="24"/>
+        </w:rPr>
+        <w:t xml:space="preserve">, </w:t>
+      </w:r>
+      <w:bookmarkStart w:id="2" w:name="_GoBack"/>
+      <w:bookmarkEnd w:id="2"/>
+    </w:p>
+    <w:p>
+      <w:pPr>
         <w:spacing w:before="240" w:after="240" w:line="360" w:lineRule="auto"/>
         <w:ind w:firstLine="360"/>
         <w:rPr>
@@ -1016,11 +1245,12 @@
       <w:pPr>
         <w:pStyle w:val="Heading2"/>
       </w:pPr>
-      <w:bookmarkStart w:id="2" w:name="_Toc21700059"/>
-      <w:r>
+      <w:bookmarkStart w:id="3" w:name="_Toc21700059"/>
+      <w:r>
+        <w:lastRenderedPageBreak/>
         <w:t>1.2 – Aims</w:t>
       </w:r>
-      <w:bookmarkEnd w:id="2"/>
+      <w:bookmarkEnd w:id="3"/>
     </w:p>
     <w:p>
       <w:pPr>
@@ -1090,11 +1320,11 @@
       <w:pPr>
         <w:pStyle w:val="Heading2"/>
       </w:pPr>
-      <w:bookmarkStart w:id="3" w:name="_Toc21700060"/>
+      <w:bookmarkStart w:id="4" w:name="_Toc21700060"/>
       <w:r>
         <w:t>1.3 – Objectives</w:t>
       </w:r>
-      <w:bookmarkEnd w:id="3"/>
+      <w:bookmarkEnd w:id="4"/>
     </w:p>
     <w:p>
       <w:pPr>
@@ -1240,7 +1470,6 @@
           <w:rFonts w:ascii="Times New Roman" w:eastAsia="Carlito Regular" w:hAnsi="Times New Roman" w:cs="Arial"/>
           <w:szCs w:val="24"/>
         </w:rPr>
-        <w:lastRenderedPageBreak/>
         <w:t>To investigate if there is a link between both results.</w:t>
       </w:r>
     </w:p>
@@ -1259,11 +1488,11 @@
       <w:pPr>
         <w:pStyle w:val="Heading2"/>
       </w:pPr>
-      <w:bookmarkStart w:id="4" w:name="_Toc21700061"/>
+      <w:bookmarkStart w:id="5" w:name="_Toc21700061"/>
       <w:r>
         <w:t>1.4 – Deliverables</w:t>
       </w:r>
-      <w:bookmarkEnd w:id="4"/>
+      <w:bookmarkEnd w:id="5"/>
     </w:p>
     <w:p>
       <w:pPr>
@@ -1338,16 +1567,14 @@
       <w:pPr>
         <w:pStyle w:val="Heading2"/>
       </w:pPr>
-      <w:bookmarkStart w:id="5" w:name="_Toc21700062"/>
+      <w:bookmarkStart w:id="6" w:name="_Toc21700062"/>
       <w:r>
         <w:t>1.5 – Project Phases</w:t>
       </w:r>
-      <w:bookmarkEnd w:id="5"/>
+      <w:bookmarkEnd w:id="6"/>
       <w:r>
         <w:t>?</w:t>
       </w:r>
-      <w:bookmarkStart w:id="6" w:name="_GoBack"/>
-      <w:bookmarkEnd w:id="6"/>
     </w:p>
     <w:p>
       <w:pPr>
@@ -3141,7 +3368,7 @@
         </b:NameList>
       </b:Author>
     </b:Author>
-    <b:RefOrder>3</b:RefOrder>
+    <b:RefOrder>4</b:RefOrder>
   </b:Source>
   <b:Source>
     <b:Tag>Tab10</b:Tag>
@@ -3179,13 +3406,35 @@
     <b:JournalName>Computational Linguistics</b:JournalName>
     <b:Volume>37</b:Volume>
     <b:Issue>2</b:Issue>
+    <b:RefOrder>3</b:RefOrder>
+  </b:Source>
+  <b:Source>
+    <b:Tag>Fel13</b:Tag>
+    <b:SourceType>JournalArticle</b:SourceType>
+    <b:Guid>{FFEDE733-D134-4B0B-8E75-4D1824C0A500}</b:Guid>
+    <b:Title>Techniques and Applications for Sentiment Analysis</b:Title>
+    <b:Year>2013</b:Year>
+    <b:Pages>82-89</b:Pages>
+    <b:JournalName>Communications of the ACM</b:JournalName>
+    <b:Volume>56</b:Volume>
+    <b:Issue>4</b:Issue>
+    <b:Author>
+      <b:Author>
+        <b:NameList>
+          <b:Person>
+            <b:Last>Feldman</b:Last>
+            <b:First>Ronen</b:First>
+          </b:Person>
+        </b:NameList>
+      </b:Author>
+    </b:Author>
     <b:RefOrder>2</b:RefOrder>
   </b:Source>
 </b:Sources>
 </file>
 
 <file path=customXml/itemProps1.xml><?xml version="1.0" encoding="utf-8"?>
-<ds:datastoreItem xmlns:ds="http://schemas.openxmlformats.org/officeDocument/2006/customXml" ds:itemID="{F66F2853-EEAF-4AD2-BE6D-184503E42ABB}">
+<ds:datastoreItem xmlns:ds="http://schemas.openxmlformats.org/officeDocument/2006/customXml" ds:itemID="{9AF45EFF-ECEC-4E92-8403-96E8E2D12F55}">
   <ds:schemaRefs>
     <ds:schemaRef ds:uri="http://schemas.openxmlformats.org/officeDocument/2006/bibliography"/>
   </ds:schemaRefs>

</xml_diff>